<commit_message>
add update documentacion resume proyecto tt
</commit_message>
<xml_diff>
--- a/Proyecto TT/Proyecto Full Stack.docx
+++ b/Proyecto TT/Proyecto Full Stack.docx
@@ -67,439 +67,568 @@
         </w:rPr>
         <w:tab/>
       </w:r>
+      <w:r>
+        <w:rPr>
+          <w:rFonts w:hint="default"/>
+          <w:b/>
+          <w:bCs/>
+          <w:u w:val="none"/>
+          <w:lang w:val="es-AR"/>
+        </w:rPr>
+        <w:tab/>
+      </w:r>
+      <w:r>
+        <w:rPr>
+          <w:rFonts w:hint="default"/>
+          <w:b/>
+          <w:bCs/>
+          <w:u w:val="none"/>
+          <w:lang w:val="es-AR"/>
+        </w:rPr>
+        <w:tab/>
+      </w:r>
+      <w:r>
+        <w:rPr>
+          <w:rFonts w:hint="default"/>
+          <w:b/>
+          <w:bCs/>
+          <w:u w:val="none"/>
+          <w:lang w:val="es-AR"/>
+        </w:rPr>
+        <w:tab/>
+      </w:r>
+      <w:r>
+        <w:rPr>
+          <w:rFonts w:hint="default"/>
+          <w:b/>
+          <w:bCs/>
+          <w:u w:val="none"/>
+          <w:lang w:val="es-AR"/>
+        </w:rPr>
+        <w:t xml:space="preserve">     </w:t>
+      </w:r>
+      <w:r>
+        <w:rPr>
+          <w:rFonts w:hint="default"/>
+          <w:b/>
+          <w:bCs/>
+          <w:sz w:val="24"/>
+          <w:szCs w:val="24"/>
+          <w:u w:val="single"/>
+          <w:lang w:val="es-AR"/>
+        </w:rPr>
+        <w:t>PROYECTO: FULL STACK</w:t>
+      </w:r>
+    </w:p>
+    <w:p>
+      <w:pPr>
+        <w:rPr>
+          <w:rFonts w:hint="default"/>
+          <w:color w:val="auto"/>
+          <w:sz w:val="24"/>
+          <w:szCs w:val="24"/>
+          <w:lang w:val="es-AR"/>
+        </w:rPr>
+      </w:pPr>
+      <w:r>
+        <w:rPr>
+          <w:rFonts w:hint="default"/>
+          <w:color w:val="auto"/>
+          <w:sz w:val="24"/>
+          <w:szCs w:val="24"/>
+          <w:lang w:val="es-AR"/>
+        </w:rPr>
+        <w:tab/>
+      </w:r>
+      <w:r>
+        <w:rPr>
+          <w:rFonts w:hint="default"/>
+          <w:color w:val="auto"/>
+          <w:sz w:val="24"/>
+          <w:szCs w:val="24"/>
+          <w:lang w:val="es-AR"/>
+        </w:rPr>
+        <w:tab/>
+      </w:r>
+      <w:r>
+        <w:rPr>
+          <w:rFonts w:hint="default"/>
+          <w:color w:val="auto"/>
+          <w:sz w:val="24"/>
+          <w:szCs w:val="24"/>
+          <w:lang w:val="es-AR"/>
+        </w:rPr>
+        <w:tab/>
+      </w:r>
+      <w:r>
+        <w:rPr>
+          <w:rFonts w:hint="default"/>
+          <w:color w:val="auto"/>
+          <w:sz w:val="24"/>
+          <w:szCs w:val="24"/>
+          <w:lang w:val="es-AR"/>
+        </w:rPr>
+        <w:tab/>
+      </w:r>
+      <w:r>
+        <w:rPr>
+          <w:rFonts w:hint="default"/>
+          <w:color w:val="auto"/>
+          <w:sz w:val="24"/>
+          <w:szCs w:val="24"/>
+          <w:lang w:val="es-AR"/>
+        </w:rPr>
+        <w:tab/>
+      </w:r>
+      <w:r>
+        <w:rPr>
+          <w:rFonts w:hint="default"/>
+          <w:color w:val="auto"/>
+          <w:sz w:val="24"/>
+          <w:szCs w:val="24"/>
+          <w:lang w:val="es-AR"/>
+        </w:rPr>
+        <w:tab/>
+      </w:r>
+      <w:r>
+        <w:rPr>
+          <w:rFonts w:hint="default"/>
+          <w:color w:val="auto"/>
+          <w:sz w:val="24"/>
+          <w:szCs w:val="24"/>
+          <w:lang w:val="es-AR"/>
+        </w:rPr>
+        <w:tab/>
+      </w:r>
+      <w:r>
+        <w:rPr>
+          <w:rFonts w:hint="default"/>
+          <w:color w:val="auto"/>
+          <w:sz w:val="24"/>
+          <w:szCs w:val="24"/>
+          <w:lang w:val="es-AR"/>
+        </w:rPr>
+        <w:tab/>
+      </w:r>
+      <w:r>
+        <w:rPr>
+          <w:rFonts w:hint="default"/>
+          <w:color w:val="auto"/>
+          <w:sz w:val="24"/>
+          <w:szCs w:val="24"/>
+          <w:lang w:val="es-AR"/>
+        </w:rPr>
+        <w:tab/>
+      </w:r>
+      <w:r>
+        <w:rPr>
+          <w:rFonts w:hint="default"/>
+          <w:color w:val="auto"/>
+          <w:sz w:val="24"/>
+          <w:szCs w:val="24"/>
+          <w:lang w:val="es-AR"/>
+        </w:rPr>
+        <w:tab/>
+      </w:r>
+      <w:r>
+        <w:rPr>
+          <w:rFonts w:hint="default"/>
+          <w:color w:val="auto"/>
+          <w:sz w:val="24"/>
+          <w:szCs w:val="24"/>
+          <w:lang w:val="es-AR"/>
+        </w:rPr>
+        <w:t>5/12/2022</w:t>
+      </w:r>
+    </w:p>
+    <w:p>
+      <w:pPr>
+        <w:rPr>
+          <w:rFonts w:hint="default"/>
+          <w:sz w:val="24"/>
+          <w:szCs w:val="24"/>
+          <w:lang w:val="es-AR"/>
+        </w:rPr>
+      </w:pPr>
+    </w:p>
+    <w:p>
+      <w:pPr>
+        <w:rPr>
+          <w:rFonts w:hint="default"/>
+          <w:b/>
+          <w:bCs/>
+          <w:sz w:val="24"/>
+          <w:szCs w:val="24"/>
+          <w:lang w:val="es-AR"/>
+        </w:rPr>
+      </w:pPr>
+      <w:r>
+        <w:rPr>
+          <w:rFonts w:hint="default"/>
+          <w:b/>
+          <w:bCs/>
+          <w:sz w:val="24"/>
+          <w:szCs w:val="24"/>
+          <w:lang w:val="es-AR"/>
+        </w:rPr>
+        <w:t>HTML</w:t>
+      </w:r>
+    </w:p>
+    <w:p>
+      <w:pPr>
+        <w:rPr>
+          <w:rFonts w:hint="default"/>
+          <w:sz w:val="24"/>
+          <w:szCs w:val="24"/>
+          <w:lang w:val="es-AR"/>
+        </w:rPr>
+      </w:pPr>
+      <w:r>
+        <w:rPr>
+          <w:rFonts w:hint="default"/>
+          <w:sz w:val="24"/>
+          <w:szCs w:val="24"/>
+          <w:lang w:val="es-AR"/>
+        </w:rPr>
+        <w:t xml:space="preserve">- repaso de elementos (divs, article, section, form) </w:t>
+      </w:r>
+      <w:r>
+        <w:rPr>
+          <w:rFonts w:ascii="Arial" w:hAnsi="Arial" w:eastAsia="SimSun" w:cs="Arial"/>
+          <w:i w:val="0"/>
+          <w:iCs w:val="0"/>
+          <w:caps w:val="0"/>
+          <w:color w:val="BDC1C6"/>
+          <w:spacing w:val="0"/>
+          <w:sz w:val="21"/>
+          <w:szCs w:val="21"/>
+          <w:shd w:val="clear" w:fill="202124"/>
+        </w:rPr>
+        <w:t>✓</w:t>
+      </w:r>
+    </w:p>
+    <w:p>
+      <w:pPr>
+        <w:rPr>
+          <w:rFonts w:hint="default"/>
+          <w:sz w:val="24"/>
+          <w:szCs w:val="24"/>
+          <w:lang w:val="es-AR"/>
+        </w:rPr>
+      </w:pPr>
+      <w:r>
+        <w:rPr>
+          <w:rFonts w:hint="default"/>
+          <w:sz w:val="24"/>
+          <w:szCs w:val="24"/>
+          <w:lang w:val="es-AR"/>
+        </w:rPr>
+        <w:fldChar w:fldCharType="begin"/>
+      </w:r>
+      <w:r>
+        <w:rPr>
+          <w:rFonts w:hint="default"/>
+          <w:sz w:val="24"/>
+          <w:szCs w:val="24"/>
+          <w:lang w:val="es-AR"/>
+        </w:rPr>
+        <w:instrText xml:space="preserve"> HYPERLINK "https://www.youtube.com/watch?v=kN1XP-Bef7w&amp;t=7114s" </w:instrText>
+      </w:r>
+      <w:r>
+        <w:rPr>
+          <w:rFonts w:hint="default"/>
+          <w:sz w:val="24"/>
+          <w:szCs w:val="24"/>
+          <w:lang w:val="es-AR"/>
+        </w:rPr>
+        <w:fldChar w:fldCharType="separate"/>
+      </w:r>
+      <w:r>
+        <w:rPr>
+          <w:rStyle w:val="6"/>
+          <w:rFonts w:hint="default"/>
+          <w:sz w:val="24"/>
+          <w:szCs w:val="24"/>
+          <w:lang w:val="es-AR"/>
+        </w:rPr>
+        <w:t>https://www.youtube.com/watch?v=kN1XP-Bef7w&amp;t=7114s</w:t>
+      </w:r>
+      <w:r>
+        <w:rPr>
+          <w:rFonts w:hint="default"/>
+          <w:sz w:val="24"/>
+          <w:szCs w:val="24"/>
+          <w:lang w:val="es-AR"/>
+        </w:rPr>
+        <w:fldChar w:fldCharType="end"/>
+      </w:r>
+      <w:r>
+        <w:rPr>
+          <w:rFonts w:hint="default"/>
+          <w:sz w:val="24"/>
+          <w:szCs w:val="24"/>
+          <w:lang w:val="es-AR"/>
+        </w:rPr>
+        <w:t xml:space="preserve">  </w:t>
+      </w:r>
+      <w:r>
+        <w:rPr>
+          <w:rFonts w:ascii="Arial" w:hAnsi="Arial" w:eastAsia="SimSun" w:cs="Arial"/>
+          <w:i w:val="0"/>
+          <w:iCs w:val="0"/>
+          <w:caps w:val="0"/>
+          <w:color w:val="BDC1C6"/>
+          <w:spacing w:val="0"/>
+          <w:sz w:val="21"/>
+          <w:szCs w:val="21"/>
+          <w:shd w:val="clear" w:fill="202124"/>
+        </w:rPr>
+        <w:t>✓</w:t>
+      </w:r>
+    </w:p>
+    <w:p>
+      <w:pPr>
+        <w:rPr>
+          <w:rFonts w:hint="default"/>
+          <w:sz w:val="24"/>
+          <w:szCs w:val="24"/>
+          <w:lang w:val="es-AR"/>
+        </w:rPr>
+      </w:pPr>
+    </w:p>
+    <w:p>
+      <w:pPr>
+        <w:rPr>
+          <w:rFonts w:hint="default"/>
+          <w:b/>
+          <w:bCs/>
+          <w:sz w:val="24"/>
+          <w:szCs w:val="24"/>
+          <w:lang w:val="es-AR"/>
+        </w:rPr>
+      </w:pPr>
+      <w:r>
+        <w:rPr>
+          <w:rFonts w:hint="default"/>
+          <w:b/>
+          <w:bCs/>
+          <w:sz w:val="24"/>
+          <w:szCs w:val="24"/>
+          <w:lang w:val="es-AR"/>
+        </w:rPr>
+        <w:t>CSS</w:t>
+      </w:r>
+    </w:p>
+    <w:p>
+      <w:pPr>
+        <w:rPr>
+          <w:rFonts w:hint="default"/>
+          <w:b w:val="0"/>
+          <w:bCs w:val="0"/>
+          <w:sz w:val="24"/>
+          <w:szCs w:val="24"/>
+          <w:lang w:val="es-AR"/>
+        </w:rPr>
+      </w:pPr>
+      <w:r>
+        <w:rPr>
+          <w:rFonts w:hint="default"/>
+          <w:b w:val="0"/>
+          <w:bCs w:val="0"/>
+          <w:sz w:val="24"/>
+          <w:szCs w:val="24"/>
+          <w:lang w:val="es-AR"/>
+        </w:rPr>
+        <w:t xml:space="preserve">- metodologia Bem </w:t>
+      </w:r>
+      <w:r>
+        <w:rPr>
+          <w:rFonts w:ascii="Arial" w:hAnsi="Arial" w:eastAsia="SimSun" w:cs="Arial"/>
+          <w:i w:val="0"/>
+          <w:iCs w:val="0"/>
+          <w:caps w:val="0"/>
+          <w:color w:val="BDC1C6"/>
+          <w:spacing w:val="0"/>
+          <w:sz w:val="21"/>
+          <w:szCs w:val="21"/>
+          <w:shd w:val="clear" w:fill="202124"/>
+        </w:rPr>
+        <w:t>✓</w:t>
+      </w:r>
+    </w:p>
+    <w:p>
+      <w:pPr>
+        <w:rPr>
+          <w:rFonts w:hint="default"/>
+          <w:sz w:val="24"/>
+          <w:szCs w:val="24"/>
+          <w:lang w:val="es-AR"/>
+        </w:rPr>
+      </w:pPr>
+      <w:r>
+        <w:rPr>
+          <w:rFonts w:hint="default"/>
+          <w:sz w:val="24"/>
+          <w:szCs w:val="24"/>
+          <w:lang w:val="es-AR"/>
+        </w:rPr>
+        <w:t xml:space="preserve">- display (flex, grid, inline, block) </w:t>
+      </w:r>
+    </w:p>
+    <w:p>
+      <w:pPr>
+        <w:rPr>
+          <w:rFonts w:hint="default"/>
+          <w:sz w:val="24"/>
+          <w:szCs w:val="24"/>
+          <w:lang w:val="es-AR"/>
+        </w:rPr>
+      </w:pPr>
+      <w:r>
+        <w:rPr>
+          <w:rFonts w:hint="default"/>
+          <w:sz w:val="24"/>
+          <w:szCs w:val="24"/>
+          <w:lang w:val="es-AR"/>
+        </w:rPr>
+        <w:t xml:space="preserve">- box model </w:t>
+      </w:r>
+      <w:r>
+        <w:rPr>
+          <w:rFonts w:hint="default"/>
+          <w:b w:val="0"/>
+          <w:bCs w:val="0"/>
+          <w:sz w:val="24"/>
+          <w:szCs w:val="24"/>
+          <w:lang w:val="es-AR"/>
+        </w:rPr>
+        <w:t xml:space="preserve"> </w:t>
+      </w:r>
+      <w:r>
+        <w:rPr>
+          <w:rFonts w:ascii="Arial" w:hAnsi="Arial" w:eastAsia="SimSun" w:cs="Arial"/>
+          <w:i w:val="0"/>
+          <w:iCs w:val="0"/>
+          <w:caps w:val="0"/>
+          <w:color w:val="BDC1C6"/>
+          <w:spacing w:val="0"/>
+          <w:sz w:val="21"/>
+          <w:szCs w:val="21"/>
+          <w:shd w:val="clear" w:fill="202124"/>
+        </w:rPr>
+        <w:t>✓</w:t>
+      </w:r>
+    </w:p>
+    <w:p>
+      <w:pPr>
+        <w:rPr>
+          <w:rFonts w:hint="default"/>
+          <w:sz w:val="24"/>
+          <w:szCs w:val="24"/>
+          <w:lang w:val="es-AR"/>
+        </w:rPr>
+      </w:pPr>
+      <w:r>
+        <w:rPr>
+          <w:rFonts w:hint="default"/>
+          <w:sz w:val="24"/>
+          <w:szCs w:val="24"/>
+          <w:lang w:val="es-AR"/>
+        </w:rPr>
+        <w:t>- teoria flex box</w:t>
+      </w:r>
+    </w:p>
+    <w:p>
+      <w:pPr>
+        <w:rPr>
+          <w:rFonts w:hint="default"/>
+          <w:sz w:val="24"/>
+          <w:szCs w:val="24"/>
+          <w:lang w:val="es-AR"/>
+        </w:rPr>
+      </w:pPr>
+      <w:r>
+        <w:rPr>
+          <w:rFonts w:hint="default"/>
+          <w:sz w:val="24"/>
+          <w:szCs w:val="24"/>
+          <w:lang w:val="es-AR"/>
+        </w:rPr>
+        <w:t>- teoria grid</w:t>
+      </w:r>
+    </w:p>
+    <w:p>
+      <w:pPr>
+        <w:rPr>
+          <w:rFonts w:hint="default"/>
+          <w:sz w:val="24"/>
+          <w:szCs w:val="24"/>
+          <w:lang w:val="es-AR"/>
+        </w:rPr>
+      </w:pPr>
+      <w:r>
+        <w:rPr>
+          <w:rFonts w:hint="default"/>
+          <w:sz w:val="24"/>
+          <w:szCs w:val="24"/>
+          <w:lang w:val="es-AR"/>
+        </w:rPr>
+        <w:t xml:space="preserve">- position (relative, static, sticky, absolute, fixed) </w:t>
+      </w:r>
+      <w:r>
+        <w:rPr>
+          <w:rFonts w:hint="default"/>
+          <w:b w:val="0"/>
+          <w:bCs w:val="0"/>
+          <w:sz w:val="24"/>
+          <w:szCs w:val="24"/>
+          <w:lang w:val="es-AR"/>
+        </w:rPr>
+        <w:t xml:space="preserve"> </w:t>
+      </w:r>
+      <w:r>
+        <w:rPr>
+          <w:rFonts w:ascii="Arial" w:hAnsi="Arial" w:eastAsia="SimSun" w:cs="Arial"/>
+          <w:i w:val="0"/>
+          <w:iCs w:val="0"/>
+          <w:caps w:val="0"/>
+          <w:color w:val="BDC1C6"/>
+          <w:spacing w:val="0"/>
+          <w:sz w:val="21"/>
+          <w:szCs w:val="21"/>
+          <w:shd w:val="clear" w:fill="202124"/>
+        </w:rPr>
+        <w:t>✓</w:t>
+      </w:r>
+    </w:p>
+    <w:p>
+      <w:pPr>
+        <w:rPr>
+          <w:rFonts w:hint="default"/>
+          <w:sz w:val="24"/>
+          <w:szCs w:val="24"/>
+          <w:lang w:val="es-AR"/>
+        </w:rPr>
+      </w:pPr>
+      <w:r>
+        <w:rPr>
+          <w:rFonts w:hint="default"/>
+          <w:sz w:val="24"/>
+          <w:szCs w:val="24"/>
+          <w:lang w:val="es-AR"/>
+        </w:rPr>
+        <w:t>- animaciones, transformaciones,</w:t>
+      </w:r>
       <w:bookmarkStart w:id="0" w:name="_GoBack"/>
       <w:bookmarkEnd w:id="0"/>
       <w:r>
         <w:rPr>
           <w:rFonts w:hint="default"/>
-          <w:b/>
-          <w:bCs/>
-          <w:u w:val="none"/>
-          <w:lang w:val="es-AR"/>
-        </w:rPr>
-        <w:tab/>
-      </w:r>
-      <w:r>
-        <w:rPr>
-          <w:rFonts w:hint="default"/>
-          <w:b/>
-          <w:bCs/>
-          <w:u w:val="none"/>
-          <w:lang w:val="es-AR"/>
-        </w:rPr>
-        <w:tab/>
-      </w:r>
-      <w:r>
-        <w:rPr>
-          <w:rFonts w:hint="default"/>
-          <w:b/>
-          <w:bCs/>
-          <w:u w:val="none"/>
-          <w:lang w:val="es-AR"/>
-        </w:rPr>
-        <w:tab/>
-      </w:r>
-      <w:r>
-        <w:rPr>
-          <w:rFonts w:hint="default"/>
-          <w:b/>
-          <w:bCs/>
-          <w:u w:val="none"/>
-          <w:lang w:val="es-AR"/>
-        </w:rPr>
-        <w:t xml:space="preserve">     </w:t>
-      </w:r>
-      <w:r>
-        <w:rPr>
-          <w:rFonts w:hint="default"/>
-          <w:b/>
-          <w:bCs/>
-          <w:sz w:val="24"/>
-          <w:szCs w:val="24"/>
-          <w:u w:val="single"/>
-          <w:lang w:val="es-AR"/>
-        </w:rPr>
-        <w:t>PROYECTO: FULL STACK</w:t>
-      </w:r>
-    </w:p>
-    <w:p>
-      <w:pPr>
-        <w:rPr>
-          <w:rFonts w:hint="default"/>
-          <w:color w:val="auto"/>
-          <w:sz w:val="24"/>
-          <w:szCs w:val="24"/>
-          <w:lang w:val="es-AR"/>
-        </w:rPr>
-      </w:pPr>
-      <w:r>
-        <w:rPr>
-          <w:rFonts w:hint="default"/>
-          <w:color w:val="auto"/>
-          <w:sz w:val="24"/>
-          <w:szCs w:val="24"/>
-          <w:lang w:val="es-AR"/>
-        </w:rPr>
-        <w:tab/>
-      </w:r>
-      <w:r>
-        <w:rPr>
-          <w:rFonts w:hint="default"/>
-          <w:color w:val="auto"/>
-          <w:sz w:val="24"/>
-          <w:szCs w:val="24"/>
-          <w:lang w:val="es-AR"/>
-        </w:rPr>
-        <w:tab/>
-      </w:r>
-      <w:r>
-        <w:rPr>
-          <w:rFonts w:hint="default"/>
-          <w:color w:val="auto"/>
-          <w:sz w:val="24"/>
-          <w:szCs w:val="24"/>
-          <w:lang w:val="es-AR"/>
-        </w:rPr>
-        <w:tab/>
-      </w:r>
-      <w:r>
-        <w:rPr>
-          <w:rFonts w:hint="default"/>
-          <w:color w:val="auto"/>
-          <w:sz w:val="24"/>
-          <w:szCs w:val="24"/>
-          <w:lang w:val="es-AR"/>
-        </w:rPr>
-        <w:tab/>
-      </w:r>
-      <w:r>
-        <w:rPr>
-          <w:rFonts w:hint="default"/>
-          <w:color w:val="auto"/>
-          <w:sz w:val="24"/>
-          <w:szCs w:val="24"/>
-          <w:lang w:val="es-AR"/>
-        </w:rPr>
-        <w:tab/>
-      </w:r>
-      <w:r>
-        <w:rPr>
-          <w:rFonts w:hint="default"/>
-          <w:color w:val="auto"/>
-          <w:sz w:val="24"/>
-          <w:szCs w:val="24"/>
-          <w:lang w:val="es-AR"/>
-        </w:rPr>
-        <w:tab/>
-      </w:r>
-      <w:r>
-        <w:rPr>
-          <w:rFonts w:hint="default"/>
-          <w:color w:val="auto"/>
-          <w:sz w:val="24"/>
-          <w:szCs w:val="24"/>
-          <w:lang w:val="es-AR"/>
-        </w:rPr>
-        <w:tab/>
-      </w:r>
-      <w:r>
-        <w:rPr>
-          <w:rFonts w:hint="default"/>
-          <w:color w:val="auto"/>
-          <w:sz w:val="24"/>
-          <w:szCs w:val="24"/>
-          <w:lang w:val="es-AR"/>
-        </w:rPr>
-        <w:tab/>
-      </w:r>
-      <w:r>
-        <w:rPr>
-          <w:rFonts w:hint="default"/>
-          <w:color w:val="auto"/>
-          <w:sz w:val="24"/>
-          <w:szCs w:val="24"/>
-          <w:lang w:val="es-AR"/>
-        </w:rPr>
-        <w:tab/>
-      </w:r>
-      <w:r>
-        <w:rPr>
-          <w:rFonts w:hint="default"/>
-          <w:color w:val="auto"/>
-          <w:sz w:val="24"/>
-          <w:szCs w:val="24"/>
-          <w:lang w:val="es-AR"/>
-        </w:rPr>
-        <w:tab/>
-      </w:r>
-      <w:r>
-        <w:rPr>
-          <w:rFonts w:hint="default"/>
-          <w:color w:val="auto"/>
-          <w:sz w:val="24"/>
-          <w:szCs w:val="24"/>
-          <w:lang w:val="es-AR"/>
-        </w:rPr>
-        <w:t>5/12/2022</w:t>
-      </w:r>
-    </w:p>
-    <w:p>
-      <w:pPr>
-        <w:rPr>
-          <w:rFonts w:hint="default"/>
-          <w:sz w:val="24"/>
-          <w:szCs w:val="24"/>
-          <w:lang w:val="es-AR"/>
-        </w:rPr>
-      </w:pPr>
-    </w:p>
-    <w:p>
-      <w:pPr>
-        <w:rPr>
-          <w:rFonts w:hint="default"/>
-          <w:b/>
-          <w:bCs/>
-          <w:sz w:val="24"/>
-          <w:szCs w:val="24"/>
-          <w:lang w:val="es-AR"/>
-        </w:rPr>
-      </w:pPr>
-      <w:r>
-        <w:rPr>
-          <w:rFonts w:hint="default"/>
-          <w:b/>
-          <w:bCs/>
-          <w:sz w:val="24"/>
-          <w:szCs w:val="24"/>
-          <w:lang w:val="es-AR"/>
-        </w:rPr>
-        <w:t>HTML</w:t>
-      </w:r>
-    </w:p>
-    <w:p>
-      <w:pPr>
-        <w:rPr>
-          <w:rFonts w:hint="default"/>
-          <w:sz w:val="24"/>
-          <w:szCs w:val="24"/>
-          <w:lang w:val="es-AR"/>
-        </w:rPr>
-      </w:pPr>
-      <w:r>
-        <w:rPr>
-          <w:rFonts w:hint="default"/>
-          <w:sz w:val="24"/>
-          <w:szCs w:val="24"/>
-          <w:lang w:val="es-AR"/>
-        </w:rPr>
-        <w:t>- repaso de elementos (divs, article, section, form)</w:t>
-      </w:r>
-    </w:p>
-    <w:p>
-      <w:pPr>
-        <w:rPr>
-          <w:rFonts w:hint="default"/>
-          <w:sz w:val="24"/>
-          <w:szCs w:val="24"/>
-          <w:lang w:val="es-AR"/>
-        </w:rPr>
-      </w:pPr>
-      <w:r>
-        <w:rPr>
-          <w:rFonts w:hint="default"/>
-          <w:sz w:val="24"/>
-          <w:szCs w:val="24"/>
-          <w:lang w:val="es-AR"/>
-        </w:rPr>
-        <w:fldChar w:fldCharType="begin"/>
-      </w:r>
-      <w:r>
-        <w:rPr>
-          <w:rFonts w:hint="default"/>
-          <w:sz w:val="24"/>
-          <w:szCs w:val="24"/>
-          <w:lang w:val="es-AR"/>
-        </w:rPr>
-        <w:instrText xml:space="preserve"> HYPERLINK "https://www.youtube.com/watch?v=kN1XP-Bef7w&amp;t=7114s" </w:instrText>
-      </w:r>
-      <w:r>
-        <w:rPr>
-          <w:rFonts w:hint="default"/>
-          <w:sz w:val="24"/>
-          <w:szCs w:val="24"/>
-          <w:lang w:val="es-AR"/>
-        </w:rPr>
-        <w:fldChar w:fldCharType="separate"/>
-      </w:r>
-      <w:r>
-        <w:rPr>
-          <w:rStyle w:val="6"/>
-          <w:rFonts w:hint="default"/>
-          <w:sz w:val="24"/>
-          <w:szCs w:val="24"/>
-          <w:lang w:val="es-AR"/>
-        </w:rPr>
-        <w:t>https://www.youtube.com/watch?v=kN1XP-Bef7w&amp;t=7114s</w:t>
-      </w:r>
-      <w:r>
-        <w:rPr>
-          <w:rFonts w:hint="default"/>
-          <w:sz w:val="24"/>
-          <w:szCs w:val="24"/>
-          <w:lang w:val="es-AR"/>
-        </w:rPr>
-        <w:fldChar w:fldCharType="end"/>
-      </w:r>
-    </w:p>
-    <w:p>
-      <w:pPr>
-        <w:rPr>
-          <w:rFonts w:hint="default"/>
-          <w:sz w:val="24"/>
-          <w:szCs w:val="24"/>
-          <w:lang w:val="es-AR"/>
-        </w:rPr>
-      </w:pPr>
-    </w:p>
-    <w:p>
-      <w:pPr>
-        <w:rPr>
-          <w:rFonts w:hint="default"/>
-          <w:b/>
-          <w:bCs/>
-          <w:sz w:val="24"/>
-          <w:szCs w:val="24"/>
-          <w:lang w:val="es-AR"/>
-        </w:rPr>
-      </w:pPr>
-      <w:r>
-        <w:rPr>
-          <w:rFonts w:hint="default"/>
-          <w:b/>
-          <w:bCs/>
-          <w:sz w:val="24"/>
-          <w:szCs w:val="24"/>
-          <w:lang w:val="es-AR"/>
-        </w:rPr>
-        <w:t>CSS</w:t>
-      </w:r>
-    </w:p>
-    <w:p>
-      <w:pPr>
-        <w:rPr>
-          <w:rFonts w:hint="default"/>
-          <w:b w:val="0"/>
-          <w:bCs w:val="0"/>
-          <w:sz w:val="24"/>
-          <w:szCs w:val="24"/>
-          <w:lang w:val="es-AR"/>
-        </w:rPr>
-      </w:pPr>
-      <w:r>
-        <w:rPr>
-          <w:rFonts w:hint="default"/>
-          <w:b w:val="0"/>
-          <w:bCs w:val="0"/>
-          <w:sz w:val="24"/>
-          <w:szCs w:val="24"/>
-          <w:lang w:val="es-AR"/>
-        </w:rPr>
-        <w:t>- metodologia Bem</w:t>
-      </w:r>
-    </w:p>
-    <w:p>
-      <w:pPr>
-        <w:rPr>
-          <w:rFonts w:hint="default"/>
-          <w:sz w:val="24"/>
-          <w:szCs w:val="24"/>
-          <w:lang w:val="es-AR"/>
-        </w:rPr>
-      </w:pPr>
-      <w:r>
-        <w:rPr>
-          <w:rFonts w:hint="default"/>
-          <w:sz w:val="24"/>
-          <w:szCs w:val="24"/>
-          <w:lang w:val="es-AR"/>
-        </w:rPr>
-        <w:t>- display (flex, grid, inline, block)</w:t>
-      </w:r>
-    </w:p>
-    <w:p>
-      <w:pPr>
-        <w:rPr>
-          <w:rFonts w:hint="default"/>
-          <w:sz w:val="24"/>
-          <w:szCs w:val="24"/>
-          <w:lang w:val="es-AR"/>
-        </w:rPr>
-      </w:pPr>
-      <w:r>
-        <w:rPr>
-          <w:rFonts w:hint="default"/>
-          <w:sz w:val="24"/>
-          <w:szCs w:val="24"/>
-          <w:lang w:val="es-AR"/>
-        </w:rPr>
-        <w:t>- box model</w:t>
-      </w:r>
-    </w:p>
-    <w:p>
-      <w:pPr>
-        <w:rPr>
-          <w:rFonts w:hint="default"/>
-          <w:sz w:val="24"/>
-          <w:szCs w:val="24"/>
-          <w:lang w:val="es-AR"/>
-        </w:rPr>
-      </w:pPr>
-      <w:r>
-        <w:rPr>
-          <w:rFonts w:hint="default"/>
-          <w:sz w:val="24"/>
-          <w:szCs w:val="24"/>
-          <w:lang w:val="es-AR"/>
-        </w:rPr>
-        <w:t>- teoria flex box</w:t>
-      </w:r>
-    </w:p>
-    <w:p>
-      <w:pPr>
-        <w:rPr>
-          <w:rFonts w:hint="default"/>
-          <w:sz w:val="24"/>
-          <w:szCs w:val="24"/>
-          <w:lang w:val="es-AR"/>
-        </w:rPr>
-      </w:pPr>
-      <w:r>
-        <w:rPr>
-          <w:rFonts w:hint="default"/>
-          <w:sz w:val="24"/>
-          <w:szCs w:val="24"/>
-          <w:lang w:val="es-AR"/>
-        </w:rPr>
-        <w:t>- teoria grid</w:t>
-      </w:r>
-    </w:p>
-    <w:p>
-      <w:pPr>
-        <w:rPr>
-          <w:rFonts w:hint="default"/>
-          <w:sz w:val="24"/>
-          <w:szCs w:val="24"/>
-          <w:lang w:val="es-AR"/>
-        </w:rPr>
-      </w:pPr>
-      <w:r>
-        <w:rPr>
-          <w:rFonts w:hint="default"/>
-          <w:sz w:val="24"/>
-          <w:szCs w:val="24"/>
-          <w:lang w:val="es-AR"/>
-        </w:rPr>
-        <w:t>- animaciones, transformaciones, transiciones</w:t>
+          <w:sz w:val="24"/>
+          <w:szCs w:val="24"/>
+          <w:lang w:val="es-AR"/>
+        </w:rPr>
+        <w:t xml:space="preserve"> transiciones</w:t>
       </w:r>
     </w:p>
     <w:p>
@@ -1164,7 +1293,7 @@
   <w:docDefaults>
     <w:rPrDefault>
       <w:rPr>
-        <w:rFonts w:asciiTheme="minorHAnsi" w:hAnsiTheme="minorHAnsi" w:eastAsiaTheme="minorEastAsia" w:cstheme="minorBidi"/>
+        <w:rFonts w:ascii="Times New Roman" w:hAnsi="Times New Roman" w:eastAsia="SimSun" w:cs="Times New Roman"/>
       </w:rPr>
     </w:rPrDefault>
     <w:pPrDefault/>

</xml_diff>